<commit_message>
Listo el punto 4.2
y el nombre c:
</commit_message>
<xml_diff>
--- a/plan-de-administracion-de-proyectos-UTSLRC.docx
+++ b/plan-de-administracion-de-proyectos-UTSLRC.docx
@@ -458,7 +458,7 @@
           <w:sz w:val="36"/>
           <w:szCs w:val="32"/>
         </w:rPr>
-        <w:t xml:space="preserve">APLICACIÓN PARA LA DOCUMENTACIÓN </w:t>
+        <w:t xml:space="preserve">APLICACIÓN </w:t>
       </w:r>
       <w:r>
         <w:rPr>
@@ -467,7 +467,7 @@
           <w:sz w:val="36"/>
           <w:szCs w:val="32"/>
         </w:rPr>
-        <w:t>DEL SISTEMA XYZ</w:t>
+        <w:t>RUN FEVER</w:t>
       </w:r>
     </w:p>
     <w:p>
@@ -609,7 +609,18 @@
           <w:sz w:val="36"/>
         </w:rPr>
         <w:lastRenderedPageBreak/>
-        <w:t>Contenido</w:t>
+        <w:t>Contenid</w:t>
+      </w:r>
+      <w:bookmarkStart w:id="0" w:name="_GoBack"/>
+      <w:bookmarkEnd w:id="0"/>
+      <w:r>
+        <w:rPr>
+          <w:rFonts w:cs="Arial"/>
+          <w:b/>
+          <w:bCs/>
+          <w:sz w:val="36"/>
+        </w:rPr>
+        <w:t>o</w:t>
       </w:r>
     </w:p>
     <w:p>
@@ -2711,7 +2722,7 @@
       <w:r>
         <w:fldChar w:fldCharType="end"/>
       </w:r>
-      <w:bookmarkStart w:id="0" w:name="_Toc82867061"/>
+      <w:bookmarkStart w:id="1" w:name="_Toc82867061"/>
     </w:p>
     <w:p>
       <w:pPr>
@@ -2721,7 +2732,7 @@
         <w:br w:type="page"/>
       </w:r>
     </w:p>
-    <w:bookmarkEnd w:id="0"/>
+    <w:bookmarkEnd w:id="1"/>
     <w:p>
       <w:pPr>
         <w:ind w:left="-540"/>
@@ -2731,14 +2742,14 @@
       <w:pPr>
         <w:pStyle w:val="Ttulo1"/>
       </w:pPr>
-      <w:bookmarkStart w:id="1" w:name="_Toc263075708"/>
+      <w:bookmarkStart w:id="2" w:name="_Toc263075708"/>
       <w:r>
         <w:t>Descripción del Proyecto</w:t>
       </w:r>
-      <w:bookmarkEnd w:id="1"/>
-    </w:p>
-    <w:p>
-      <w:bookmarkStart w:id="2" w:name="_Toc82867062"/>
+      <w:bookmarkEnd w:id="2"/>
+    </w:p>
+    <w:p>
+      <w:bookmarkStart w:id="3" w:name="_Toc82867062"/>
     </w:p>
     <w:p>
       <w:pPr>
@@ -2748,8 +2759,8 @@
           <w:szCs w:val="20"/>
         </w:rPr>
       </w:pPr>
-      <w:bookmarkStart w:id="3" w:name="_Toc263075709"/>
-      <w:bookmarkEnd w:id="2"/>
+      <w:bookmarkStart w:id="4" w:name="_Toc263075709"/>
+      <w:bookmarkEnd w:id="3"/>
       <w:r>
         <w:rPr>
           <w:szCs w:val="20"/>
@@ -2855,7 +2866,7 @@
       <w:r>
         <w:t>Objetivos del Proyecto</w:t>
       </w:r>
-      <w:bookmarkEnd w:id="3"/>
+      <w:bookmarkEnd w:id="4"/>
     </w:p>
     <w:p>
       <w:pPr>
@@ -2985,7 +2996,7 @@
         </w:numPr>
         <w:ind w:left="576" w:hanging="576"/>
       </w:pPr>
-      <w:bookmarkStart w:id="4" w:name="_Toc263075710"/>
+      <w:bookmarkStart w:id="5" w:name="_Toc263075710"/>
     </w:p>
     <w:p>
       <w:pPr>
@@ -2994,7 +3005,7 @@
       <w:r>
         <w:t>Alcance del proyecto.</w:t>
       </w:r>
-      <w:bookmarkEnd w:id="4"/>
+      <w:bookmarkEnd w:id="5"/>
     </w:p>
     <w:p>
       <w:pPr>
@@ -3104,11 +3115,11 @@
       <w:pPr>
         <w:pStyle w:val="Ttulo2"/>
       </w:pPr>
-      <w:bookmarkStart w:id="5" w:name="_Toc263075711"/>
+      <w:bookmarkStart w:id="6" w:name="_Toc263075711"/>
       <w:r>
         <w:t>Entregables</w:t>
       </w:r>
-      <w:bookmarkEnd w:id="5"/>
+      <w:bookmarkEnd w:id="6"/>
     </w:p>
     <w:p>
       <w:pPr>
@@ -3880,14 +3891,14 @@
       <w:pPr>
         <w:pStyle w:val="Ttulo1"/>
       </w:pPr>
-      <w:bookmarkStart w:id="6" w:name="_Toc263075712"/>
+      <w:bookmarkStart w:id="7" w:name="_Toc263075712"/>
       <w:r>
         <w:t xml:space="preserve">Planeación del </w:t>
       </w:r>
       <w:r>
         <w:t>Proyecto</w:t>
       </w:r>
-      <w:bookmarkEnd w:id="6"/>
+      <w:bookmarkEnd w:id="7"/>
     </w:p>
     <w:p/>
     <w:p/>
@@ -4016,11 +4027,11 @@
       <w:pPr>
         <w:pStyle w:val="Ttulo2"/>
       </w:pPr>
-      <w:bookmarkStart w:id="7" w:name="_Toc263075713"/>
+      <w:bookmarkStart w:id="8" w:name="_Toc263075713"/>
       <w:r>
         <w:t>Fases del proyecto.</w:t>
       </w:r>
-      <w:bookmarkEnd w:id="7"/>
+      <w:bookmarkEnd w:id="8"/>
     </w:p>
     <w:p/>
     <w:tbl>
@@ -4718,14 +4729,14 @@
       <w:pPr>
         <w:pStyle w:val="Ttulo2"/>
       </w:pPr>
-      <w:bookmarkStart w:id="8" w:name="_Toc263075714"/>
+      <w:bookmarkStart w:id="9" w:name="_Toc263075714"/>
       <w:r>
         <w:t xml:space="preserve">Identificación de </w:t>
       </w:r>
       <w:r>
         <w:t>Hitos</w:t>
       </w:r>
-      <w:bookmarkEnd w:id="8"/>
+      <w:bookmarkEnd w:id="9"/>
     </w:p>
     <w:p/>
     <w:p>
@@ -4758,19 +4769,11 @@
         </w:rPr>
         <w:t>“</w:t>
       </w:r>
-      <w:proofErr w:type="spellStart"/>
       <w:r>
         <w:rPr>
           <w:lang w:eastAsia="en-US"/>
         </w:rPr>
-        <w:t>Run</w:t>
-      </w:r>
-      <w:proofErr w:type="spellEnd"/>
-      <w:r>
-        <w:rPr>
-          <w:lang w:eastAsia="en-US"/>
-        </w:rPr>
-        <w:t xml:space="preserve"> </w:t>
+        <w:t xml:space="preserve">Run </w:t>
       </w:r>
       <w:proofErr w:type="spellStart"/>
       <w:r>
@@ -5464,11 +5467,11 @@
       <w:pPr>
         <w:pStyle w:val="Ttulo2"/>
       </w:pPr>
-      <w:bookmarkStart w:id="9" w:name="_Toc263075715"/>
+      <w:bookmarkStart w:id="10" w:name="_Toc263075715"/>
       <w:r>
         <w:t>Presupuesto del proyecto.</w:t>
       </w:r>
-      <w:bookmarkEnd w:id="9"/>
+      <w:bookmarkEnd w:id="10"/>
     </w:p>
     <w:p>
       <w:pPr>
@@ -5549,11 +5552,11 @@
       <w:pPr>
         <w:pStyle w:val="Ttulo2"/>
       </w:pPr>
-      <w:bookmarkStart w:id="10" w:name="_Toc263075716"/>
+      <w:bookmarkStart w:id="11" w:name="_Toc263075716"/>
       <w:r>
         <w:t>Estándares de calidad</w:t>
       </w:r>
-      <w:bookmarkEnd w:id="10"/>
+      <w:bookmarkEnd w:id="11"/>
     </w:p>
     <w:p>
       <w:pPr>
@@ -5705,12 +5708,12 @@
       <w:pPr>
         <w:pStyle w:val="Ttulo2"/>
       </w:pPr>
-      <w:bookmarkStart w:id="11" w:name="_Toc263075717"/>
+      <w:bookmarkStart w:id="12" w:name="_Toc263075717"/>
       <w:r>
         <w:lastRenderedPageBreak/>
         <w:t>Personal Requerido</w:t>
       </w:r>
-      <w:bookmarkEnd w:id="11"/>
+      <w:bookmarkEnd w:id="12"/>
     </w:p>
     <w:p>
       <w:pPr>
@@ -7339,7 +7342,7 @@
       <w:pPr>
         <w:pStyle w:val="Ttulo2"/>
       </w:pPr>
-      <w:bookmarkStart w:id="12" w:name="_Toc263075718"/>
+      <w:bookmarkStart w:id="13" w:name="_Toc263075718"/>
       <w:r>
         <w:lastRenderedPageBreak/>
         <w:t>Organigrama</w:t>
@@ -7347,7 +7350,7 @@
       <w:r>
         <w:t xml:space="preserve"> del Proyecto</w:t>
       </w:r>
-      <w:bookmarkEnd w:id="12"/>
+      <w:bookmarkEnd w:id="13"/>
     </w:p>
     <w:p>
       <w:pPr>
@@ -7438,7 +7441,7 @@
         <w:rPr>
           <w:noProof/>
           <w:color w:val="0000FF"/>
-          <w:lang w:eastAsia="es-MX"/>
+          <w:lang w:val="es-ES"/>
         </w:rPr>
         <mc:AlternateContent>
           <mc:Choice Requires="wps">
@@ -7848,12 +7851,12 @@
       <w:pPr>
         <w:pStyle w:val="Ttulo2"/>
       </w:pPr>
-      <w:bookmarkStart w:id="13" w:name="_Toc263075719"/>
+      <w:bookmarkStart w:id="14" w:name="_Toc263075719"/>
       <w:r>
         <w:lastRenderedPageBreak/>
         <w:t>Plan de Comunicación del proyecto</w:t>
       </w:r>
-      <w:bookmarkEnd w:id="13"/>
+      <w:bookmarkEnd w:id="14"/>
     </w:p>
     <w:p>
       <w:pPr>
@@ -9328,12 +9331,12 @@
       <w:pPr>
         <w:pStyle w:val="Ttulo1"/>
       </w:pPr>
-      <w:bookmarkStart w:id="14" w:name="_Toc263075721"/>
+      <w:bookmarkStart w:id="15" w:name="_Toc263075721"/>
       <w:r>
         <w:lastRenderedPageBreak/>
         <w:t>Administración del Proyecto</w:t>
       </w:r>
-      <w:bookmarkEnd w:id="14"/>
+      <w:bookmarkEnd w:id="15"/>
     </w:p>
     <w:p>
       <w:pPr>
@@ -9358,11 +9361,11 @@
       <w:pPr>
         <w:pStyle w:val="Ttulo2"/>
       </w:pPr>
-      <w:bookmarkStart w:id="15" w:name="_Toc263075722"/>
+      <w:bookmarkStart w:id="16" w:name="_Toc263075722"/>
       <w:r>
         <w:t>Administración de Riesgos</w:t>
       </w:r>
-      <w:bookmarkEnd w:id="15"/>
+      <w:bookmarkEnd w:id="16"/>
     </w:p>
     <w:p>
       <w:pPr>
@@ -9760,7 +9763,7 @@
       <w:pPr>
         <w:pStyle w:val="Ttulo2"/>
       </w:pPr>
-      <w:bookmarkStart w:id="16" w:name="_Toc263075723"/>
+      <w:bookmarkStart w:id="17" w:name="_Toc263075723"/>
       <w:r>
         <w:t xml:space="preserve"> </w:t>
       </w:r>
@@ -9770,7 +9773,7 @@
       <w:r>
         <w:t>las adquisiciones del proyecto.</w:t>
       </w:r>
-      <w:bookmarkEnd w:id="16"/>
+      <w:bookmarkEnd w:id="17"/>
     </w:p>
     <w:p>
       <w:pPr>
@@ -9831,7 +9834,7 @@
       <w:pPr>
         <w:pStyle w:val="Ttulo2"/>
       </w:pPr>
-      <w:bookmarkStart w:id="17" w:name="_Toc263075724"/>
+      <w:bookmarkStart w:id="18" w:name="_Toc263075724"/>
       <w:r>
         <w:t>Mecanismo</w:t>
       </w:r>
@@ -9841,7 +9844,7 @@
       <w:r>
         <w:t xml:space="preserve"> de Monitoreo y Control</w:t>
       </w:r>
-      <w:bookmarkEnd w:id="17"/>
+      <w:bookmarkEnd w:id="18"/>
     </w:p>
     <w:p>
       <w:pPr>
@@ -10114,11 +10117,11 @@
       <w:pPr>
         <w:pStyle w:val="Ttulo2"/>
       </w:pPr>
-      <w:bookmarkStart w:id="18" w:name="_Toc263075725"/>
+      <w:bookmarkStart w:id="19" w:name="_Toc263075725"/>
       <w:r>
         <w:t xml:space="preserve"> Criterios de Replaneación</w:t>
       </w:r>
-      <w:bookmarkEnd w:id="18"/>
+      <w:bookmarkEnd w:id="19"/>
     </w:p>
     <w:p/>
     <w:p>
@@ -10257,22 +10260,22 @@
       <w:pPr>
         <w:pStyle w:val="Ttulo1"/>
       </w:pPr>
-      <w:bookmarkStart w:id="19" w:name="_Toc263075726"/>
+      <w:bookmarkStart w:id="20" w:name="_Toc263075726"/>
       <w:r>
         <w:t>Plan Tecnológico</w:t>
       </w:r>
-      <w:bookmarkEnd w:id="19"/>
+      <w:bookmarkEnd w:id="20"/>
     </w:p>
     <w:p/>
     <w:p>
       <w:pPr>
         <w:pStyle w:val="Ttulo2"/>
       </w:pPr>
-      <w:bookmarkStart w:id="20" w:name="_Toc263075727"/>
+      <w:bookmarkStart w:id="21" w:name="_Toc263075727"/>
       <w:r>
         <w:t>Métodos, Herramientas y Técnicas</w:t>
       </w:r>
-      <w:bookmarkEnd w:id="20"/>
+      <w:bookmarkEnd w:id="21"/>
     </w:p>
     <w:p/>
     <w:p>
@@ -10932,8 +10935,6 @@
               </w:rPr>
               <w:t>RUP</w:t>
             </w:r>
-            <w:bookmarkStart w:id="21" w:name="_GoBack"/>
-            <w:bookmarkEnd w:id="21"/>
           </w:p>
         </w:tc>
         <w:tc>
@@ -11290,15 +11291,13 @@
                 <w:lang w:eastAsia="es-ES"/>
               </w:rPr>
             </w:pPr>
-            <w:proofErr w:type="spellStart"/>
             <w:r>
               <w:rPr>
                 <w:color w:val="auto"/>
                 <w:lang w:eastAsia="es-ES"/>
               </w:rPr>
-              <w:t>NetBeans</w:t>
-            </w:r>
-            <w:proofErr w:type="spellEnd"/>
+              <w:t>Unity</w:t>
+            </w:r>
           </w:p>
         </w:tc>
         <w:tc>
@@ -11320,14 +11319,7 @@
                 <w:color w:val="auto"/>
                 <w:lang w:eastAsia="es-ES"/>
               </w:rPr>
-              <w:t>7</w:t>
-            </w:r>
-            <w:r>
-              <w:rPr>
-                <w:color w:val="auto"/>
-                <w:lang w:eastAsia="es-ES"/>
-              </w:rPr>
-              <w:t>.0</w:t>
+              <w:t>4.3.0</w:t>
             </w:r>
           </w:p>
         </w:tc>
@@ -11380,7 +11372,21 @@
                 <w:color w:val="auto"/>
                 <w:lang w:eastAsia="es-ES"/>
               </w:rPr>
-              <w:t>15/06/2010</w:t>
+              <w:t>08</w:t>
+            </w:r>
+            <w:r>
+              <w:rPr>
+                <w:color w:val="auto"/>
+                <w:lang w:eastAsia="es-ES"/>
+              </w:rPr>
+              <w:t>/06/201</w:t>
+            </w:r>
+            <w:r>
+              <w:rPr>
+                <w:color w:val="auto"/>
+                <w:lang w:eastAsia="es-ES"/>
+              </w:rPr>
+              <w:t>7</w:t>
             </w:r>
           </w:p>
         </w:tc>
@@ -11402,7 +11408,14 @@
                 <w:color w:val="auto"/>
                 <w:lang w:eastAsia="es-ES"/>
               </w:rPr>
-              <w:t xml:space="preserve">2 </w:t>
+              <w:t>3</w:t>
+            </w:r>
+            <w:r>
+              <w:rPr>
+                <w:color w:val="auto"/>
+                <w:lang w:eastAsia="es-ES"/>
+              </w:rPr>
+              <w:t xml:space="preserve"> </w:t>
             </w:r>
             <w:proofErr w:type="spellStart"/>
             <w:r>
@@ -11410,7 +11423,7 @@
                 <w:color w:val="auto"/>
                 <w:lang w:eastAsia="es-ES"/>
               </w:rPr>
-              <w:t>meses</w:t>
+              <w:t>semanas</w:t>
             </w:r>
             <w:proofErr w:type="spellEnd"/>
           </w:p>
@@ -11466,7 +11479,7 @@
                 <w:color w:val="auto"/>
                 <w:lang w:eastAsia="es-ES"/>
               </w:rPr>
-              <w:t>5.0</w:t>
+              <w:t>6.3</w:t>
             </w:r>
           </w:p>
         </w:tc>
@@ -11518,7 +11531,21 @@
                 <w:color w:val="auto"/>
                 <w:lang w:eastAsia="es-ES"/>
               </w:rPr>
-              <w:t>25/05/2010</w:t>
+              <w:t>29/06</w:t>
+            </w:r>
+            <w:r>
+              <w:rPr>
+                <w:color w:val="auto"/>
+                <w:lang w:eastAsia="es-ES"/>
+              </w:rPr>
+              <w:t>/201</w:t>
+            </w:r>
+            <w:r>
+              <w:rPr>
+                <w:color w:val="auto"/>
+                <w:lang w:eastAsia="es-ES"/>
+              </w:rPr>
+              <w:t>7</w:t>
             </w:r>
           </w:p>
         </w:tc>
@@ -11540,7 +11567,14 @@
                 <w:color w:val="auto"/>
                 <w:lang w:eastAsia="es-ES"/>
               </w:rPr>
-              <w:t xml:space="preserve">1 </w:t>
+              <w:t>3</w:t>
+            </w:r>
+            <w:r>
+              <w:rPr>
+                <w:color w:val="auto"/>
+                <w:lang w:eastAsia="es-ES"/>
+              </w:rPr>
+              <w:t xml:space="preserve"> </w:t>
             </w:r>
             <w:proofErr w:type="spellStart"/>
             <w:r>
@@ -11573,7 +11607,7 @@
                 <w:color w:val="auto"/>
                 <w:lang w:eastAsia="es-ES"/>
               </w:rPr>
-              <w:t>Dreamweaver</w:t>
+              <w:t>Microsoft Office</w:t>
             </w:r>
           </w:p>
         </w:tc>
@@ -11595,7 +11629,14 @@
                 <w:color w:val="auto"/>
                 <w:lang w:eastAsia="es-ES"/>
               </w:rPr>
-              <w:t>CS5</w:t>
+              <w:t>201</w:t>
+            </w:r>
+            <w:r>
+              <w:rPr>
+                <w:color w:val="auto"/>
+                <w:lang w:eastAsia="es-ES"/>
+              </w:rPr>
+              <w:t>3</w:t>
             </w:r>
           </w:p>
         </w:tc>
@@ -11617,7 +11658,7 @@
                 <w:color w:val="auto"/>
                 <w:lang w:eastAsia="es-ES"/>
               </w:rPr>
-              <w:t>3</w:t>
+              <w:t>6</w:t>
             </w:r>
           </w:p>
         </w:tc>
@@ -11640,7 +11681,28 @@
                 <w:color w:val="auto"/>
                 <w:lang w:eastAsia="es-ES"/>
               </w:rPr>
-              <w:t>09/06/2010</w:t>
+              <w:t>1</w:t>
+            </w:r>
+            <w:r>
+              <w:rPr>
+                <w:color w:val="auto"/>
+                <w:lang w:eastAsia="es-ES"/>
+              </w:rPr>
+              <w:t>1</w:t>
+            </w:r>
+            <w:r>
+              <w:rPr>
+                <w:color w:val="auto"/>
+                <w:lang w:eastAsia="es-ES"/>
+              </w:rPr>
+              <w:t>/05/201</w:t>
+            </w:r>
+            <w:r>
+              <w:rPr>
+                <w:color w:val="auto"/>
+                <w:lang w:eastAsia="es-ES"/>
+              </w:rPr>
+              <w:t>7</w:t>
             </w:r>
           </w:p>
         </w:tc>
@@ -11662,7 +11724,14 @@
                 <w:color w:val="auto"/>
                 <w:lang w:eastAsia="es-ES"/>
               </w:rPr>
-              <w:t xml:space="preserve">1 </w:t>
+              <w:t>3</w:t>
+            </w:r>
+            <w:r>
+              <w:rPr>
+                <w:color w:val="auto"/>
+                <w:lang w:eastAsia="es-ES"/>
+              </w:rPr>
+              <w:t xml:space="preserve"> </w:t>
             </w:r>
             <w:proofErr w:type="spellStart"/>
             <w:r>
@@ -11670,244 +11739,9 @@
                 <w:color w:val="auto"/>
                 <w:lang w:eastAsia="es-ES"/>
               </w:rPr>
-              <w:t>mes</w:t>
+              <w:t>meses</w:t>
             </w:r>
             <w:proofErr w:type="spellEnd"/>
-          </w:p>
-        </w:tc>
-      </w:tr>
-      <w:tr>
-        <w:tc>
-          <w:tcPr>
-            <w:tcW w:w="2808" w:type="dxa"/>
-          </w:tcPr>
-          <w:p>
-            <w:pPr>
-              <w:pStyle w:val="CellBody"/>
-              <w:ind w:left="142" w:right="142"/>
-              <w:rPr>
-                <w:color w:val="auto"/>
-                <w:lang w:eastAsia="es-ES"/>
-              </w:rPr>
-            </w:pPr>
-            <w:r>
-              <w:rPr>
-                <w:color w:val="auto"/>
-                <w:lang w:eastAsia="es-ES"/>
-              </w:rPr>
-              <w:t>Microsoft Office</w:t>
-            </w:r>
-          </w:p>
-        </w:tc>
-        <w:tc>
-          <w:tcPr>
-            <w:tcW w:w="2017" w:type="dxa"/>
-          </w:tcPr>
-          <w:p>
-            <w:pPr>
-              <w:pStyle w:val="CellBody"/>
-              <w:ind w:left="142" w:right="142"/>
-              <w:rPr>
-                <w:color w:val="auto"/>
-                <w:lang w:eastAsia="es-ES"/>
-              </w:rPr>
-            </w:pPr>
-            <w:r>
-              <w:rPr>
-                <w:color w:val="auto"/>
-                <w:lang w:eastAsia="es-ES"/>
-              </w:rPr>
-              <w:t>2010</w:t>
-            </w:r>
-          </w:p>
-        </w:tc>
-        <w:tc>
-          <w:tcPr>
-            <w:tcW w:w="1475" w:type="dxa"/>
-          </w:tcPr>
-          <w:p>
-            <w:pPr>
-              <w:pStyle w:val="CellBody"/>
-              <w:ind w:left="142" w:right="142"/>
-              <w:rPr>
-                <w:color w:val="auto"/>
-                <w:lang w:eastAsia="es-ES"/>
-              </w:rPr>
-            </w:pPr>
-            <w:r>
-              <w:rPr>
-                <w:color w:val="auto"/>
-                <w:lang w:eastAsia="es-ES"/>
-              </w:rPr>
-              <w:t>6</w:t>
-            </w:r>
-          </w:p>
-        </w:tc>
-        <w:tc>
-          <w:tcPr>
-            <w:tcW w:w="1596" w:type="dxa"/>
-            <w:vAlign w:val="center"/>
-          </w:tcPr>
-          <w:p>
-            <w:pPr>
-              <w:pStyle w:val="CellBody"/>
-              <w:ind w:left="142" w:right="142"/>
-              <w:rPr>
-                <w:color w:val="auto"/>
-                <w:lang w:eastAsia="es-ES"/>
-              </w:rPr>
-            </w:pPr>
-            <w:r>
-              <w:rPr>
-                <w:color w:val="auto"/>
-                <w:lang w:eastAsia="es-ES"/>
-              </w:rPr>
-              <w:t>10/05/2010</w:t>
-            </w:r>
-          </w:p>
-        </w:tc>
-        <w:tc>
-          <w:tcPr>
-            <w:tcW w:w="2364" w:type="dxa"/>
-          </w:tcPr>
-          <w:p>
-            <w:pPr>
-              <w:pStyle w:val="CellBody"/>
-              <w:ind w:left="142" w:right="142"/>
-              <w:rPr>
-                <w:color w:val="auto"/>
-                <w:lang w:eastAsia="es-ES"/>
-              </w:rPr>
-            </w:pPr>
-            <w:r>
-              <w:rPr>
-                <w:color w:val="auto"/>
-                <w:lang w:eastAsia="es-ES"/>
-              </w:rPr>
-              <w:t xml:space="preserve">2 </w:t>
-            </w:r>
-            <w:proofErr w:type="spellStart"/>
-            <w:r>
-              <w:rPr>
-                <w:color w:val="auto"/>
-                <w:lang w:eastAsia="es-ES"/>
-              </w:rPr>
-              <w:t>meses</w:t>
-            </w:r>
-            <w:proofErr w:type="spellEnd"/>
-          </w:p>
-        </w:tc>
-      </w:tr>
-      <w:tr>
-        <w:tc>
-          <w:tcPr>
-            <w:tcW w:w="2808" w:type="dxa"/>
-          </w:tcPr>
-          <w:p>
-            <w:pPr>
-              <w:pStyle w:val="CellBody"/>
-              <w:ind w:left="142" w:right="142"/>
-              <w:rPr>
-                <w:color w:val="auto"/>
-                <w:lang w:eastAsia="es-ES"/>
-              </w:rPr>
-            </w:pPr>
-            <w:r>
-              <w:rPr>
-                <w:color w:val="auto"/>
-                <w:lang w:eastAsia="es-ES"/>
-              </w:rPr>
-              <w:t xml:space="preserve">Microsoft Server </w:t>
-            </w:r>
-          </w:p>
-        </w:tc>
-        <w:tc>
-          <w:tcPr>
-            <w:tcW w:w="2017" w:type="dxa"/>
-          </w:tcPr>
-          <w:p>
-            <w:pPr>
-              <w:pStyle w:val="CellBody"/>
-              <w:ind w:left="142" w:right="142"/>
-              <w:rPr>
-                <w:color w:val="auto"/>
-                <w:lang w:eastAsia="es-ES"/>
-              </w:rPr>
-            </w:pPr>
-            <w:r>
-              <w:rPr>
-                <w:color w:val="auto"/>
-                <w:lang w:eastAsia="es-ES"/>
-              </w:rPr>
-              <w:t>2008</w:t>
-            </w:r>
-          </w:p>
-        </w:tc>
-        <w:tc>
-          <w:tcPr>
-            <w:tcW w:w="1475" w:type="dxa"/>
-          </w:tcPr>
-          <w:p>
-            <w:pPr>
-              <w:pStyle w:val="CellBody"/>
-              <w:ind w:left="142" w:right="142"/>
-              <w:rPr>
-                <w:color w:val="auto"/>
-                <w:lang w:eastAsia="es-ES"/>
-              </w:rPr>
-            </w:pPr>
-            <w:r>
-              <w:rPr>
-                <w:color w:val="auto"/>
-                <w:lang w:eastAsia="es-ES"/>
-              </w:rPr>
-              <w:t>1</w:t>
-            </w:r>
-          </w:p>
-        </w:tc>
-        <w:tc>
-          <w:tcPr>
-            <w:tcW w:w="1596" w:type="dxa"/>
-            <w:vAlign w:val="center"/>
-          </w:tcPr>
-          <w:p>
-            <w:pPr>
-              <w:pStyle w:val="CellBody"/>
-              <w:ind w:left="142" w:right="142"/>
-              <w:rPr>
-                <w:color w:val="auto"/>
-                <w:lang w:eastAsia="es-ES"/>
-              </w:rPr>
-            </w:pPr>
-            <w:r>
-              <w:rPr>
-                <w:color w:val="auto"/>
-                <w:lang w:eastAsia="es-ES"/>
-              </w:rPr>
-              <w:t>01/07/2010</w:t>
-            </w:r>
-          </w:p>
-        </w:tc>
-        <w:tc>
-          <w:tcPr>
-            <w:tcW w:w="2364" w:type="dxa"/>
-          </w:tcPr>
-          <w:p>
-            <w:pPr>
-              <w:pStyle w:val="CellBody"/>
-              <w:ind w:left="142" w:right="142"/>
-              <w:rPr>
-                <w:color w:val="auto"/>
-                <w:lang w:eastAsia="es-ES"/>
-              </w:rPr>
-            </w:pPr>
-            <w:r>
-              <w:rPr>
-                <w:color w:val="auto"/>
-                <w:lang w:eastAsia="es-ES"/>
-              </w:rPr>
-              <w:t>NA</w:t>
-            </w:r>
           </w:p>
         </w:tc>
       </w:tr>
@@ -12179,7 +12013,7 @@
                 <w:color w:val="auto"/>
                 <w:lang w:eastAsia="es-ES"/>
               </w:rPr>
-              <w:t>PC</w:t>
+              <w:t>SERVIDOR</w:t>
             </w:r>
           </w:p>
         </w:tc>
@@ -12202,7 +12036,42 @@
                 <w:color w:val="auto"/>
                 <w:lang w:val="en-US" w:eastAsia="es-ES"/>
               </w:rPr>
-              <w:t>Pentium IV, 512 MB RAM, HD 40GB</w:t>
+              <w:t>Xeon W3520</w:t>
+            </w:r>
+            <w:r>
+              <w:rPr>
+                <w:color w:val="auto"/>
+                <w:lang w:val="en-US" w:eastAsia="es-ES"/>
+              </w:rPr>
+              <w:t xml:space="preserve">, </w:t>
+            </w:r>
+            <w:r>
+              <w:rPr>
+                <w:color w:val="auto"/>
+                <w:lang w:val="en-US" w:eastAsia="es-ES"/>
+              </w:rPr>
+              <w:t>4 GB</w:t>
+            </w:r>
+            <w:r>
+              <w:rPr>
+                <w:color w:val="auto"/>
+                <w:lang w:val="en-US" w:eastAsia="es-ES"/>
+              </w:rPr>
+              <w:t xml:space="preserve"> RAM, HD</w:t>
+            </w:r>
+            <w:r>
+              <w:rPr>
+                <w:color w:val="auto"/>
+                <w:lang w:val="en-US" w:eastAsia="es-ES"/>
+              </w:rPr>
+              <w:t>D 50</w:t>
+            </w:r>
+            <w:r>
+              <w:rPr>
+                <w:color w:val="auto"/>
+                <w:lang w:val="en-US" w:eastAsia="es-ES"/>
+              </w:rPr>
+              <w:t>0GB</w:t>
             </w:r>
           </w:p>
         </w:tc>
@@ -12225,7 +12094,7 @@
                 <w:color w:val="auto"/>
                 <w:lang w:eastAsia="es-ES"/>
               </w:rPr>
-              <w:t>2</w:t>
+              <w:t>1</w:t>
             </w:r>
           </w:p>
         </w:tc>
@@ -12248,7 +12117,21 @@
                 <w:color w:val="auto"/>
                 <w:lang w:eastAsia="es-ES"/>
               </w:rPr>
-              <w:t>04/05/2010</w:t>
+              <w:t>01/06</w:t>
+            </w:r>
+            <w:r>
+              <w:rPr>
+                <w:color w:val="auto"/>
+                <w:lang w:eastAsia="es-ES"/>
+              </w:rPr>
+              <w:t>/201</w:t>
+            </w:r>
+            <w:r>
+              <w:rPr>
+                <w:color w:val="auto"/>
+                <w:lang w:eastAsia="es-ES"/>
+              </w:rPr>
+              <w:t>7</w:t>
             </w:r>
           </w:p>
         </w:tc>
@@ -12512,7 +12395,15 @@
                 <w:color w:val="auto"/>
                 <w:lang w:eastAsia="es-ES"/>
               </w:rPr>
-              <w:t>Intel core 2Duo</w:t>
+              <w:t xml:space="preserve">Intel </w:t>
+            </w:r>
+            <w:r>
+              <w:rPr>
+                <w:rFonts w:ascii="Century Gothic" w:hAnsi="Century Gothic"/>
+                <w:color w:val="auto"/>
+                <w:lang w:eastAsia="es-ES"/>
+              </w:rPr>
+              <w:t>i5</w:t>
             </w:r>
           </w:p>
           <w:p>
@@ -12562,7 +12453,15 @@
                 <w:color w:val="auto"/>
                 <w:lang w:val="es-MX" w:eastAsia="es-ES"/>
               </w:rPr>
-              <w:t xml:space="preserve">4GG de </w:t>
+              <w:t>8GB</w:t>
+            </w:r>
+            <w:r>
+              <w:rPr>
+                <w:rFonts w:ascii="Century Gothic" w:hAnsi="Century Gothic"/>
+                <w:color w:val="auto"/>
+                <w:lang w:val="es-MX" w:eastAsia="es-ES"/>
+              </w:rPr>
+              <w:t xml:space="preserve"> de </w:t>
             </w:r>
             <w:proofErr w:type="spellStart"/>
             <w:r>
@@ -12592,8 +12491,23 @@
                 <w:color w:val="auto"/>
                 <w:lang w:val="es-MX" w:eastAsia="es-ES"/>
               </w:rPr>
-              <w:lastRenderedPageBreak/>
-              <w:t>500 GG de disco duro</w:t>
+              <w:t>120 GB</w:t>
+            </w:r>
+            <w:r>
+              <w:rPr>
+                <w:rFonts w:ascii="Century Gothic" w:hAnsi="Century Gothic"/>
+                <w:color w:val="auto"/>
+                <w:lang w:val="es-MX" w:eastAsia="es-ES"/>
+              </w:rPr>
+              <w:t xml:space="preserve"> de disco duro</w:t>
+            </w:r>
+            <w:r>
+              <w:rPr>
+                <w:rFonts w:ascii="Century Gothic" w:hAnsi="Century Gothic"/>
+                <w:color w:val="auto"/>
+                <w:lang w:val="es-MX" w:eastAsia="es-ES"/>
+              </w:rPr>
+              <w:t xml:space="preserve"> solido</w:t>
             </w:r>
           </w:p>
         </w:tc>
@@ -12618,8 +12532,7 @@
                 <w:color w:val="auto"/>
                 <w:lang w:eastAsia="es-ES"/>
               </w:rPr>
-              <w:lastRenderedPageBreak/>
-              <w:t>4</w:t>
+              <w:t>1</w:t>
             </w:r>
           </w:p>
         </w:tc>
@@ -12643,7 +12556,21 @@
                 <w:color w:val="auto"/>
                 <w:lang w:eastAsia="es-ES"/>
               </w:rPr>
-              <w:t>11/05/2010</w:t>
+              <w:t>01</w:t>
+            </w:r>
+            <w:r>
+              <w:rPr>
+                <w:color w:val="auto"/>
+                <w:lang w:eastAsia="es-ES"/>
+              </w:rPr>
+              <w:t>/05/201</w:t>
+            </w:r>
+            <w:r>
+              <w:rPr>
+                <w:color w:val="auto"/>
+                <w:lang w:eastAsia="es-ES"/>
+              </w:rPr>
+              <w:t>7</w:t>
             </w:r>
           </w:p>
         </w:tc>
@@ -12691,34 +12618,23 @@
           </w:tcPr>
           <w:p>
             <w:pPr>
-              <w:shd w:val="clear" w:color="auto" w:fill="FFFFFF"/>
-              <w:spacing w:beforeAutospacing="1" w:after="100" w:afterAutospacing="1"/>
-              <w:ind w:left="6"/>
-              <w:jc w:val="center"/>
-              <w:rPr>
-                <w:rFonts w:ascii="Century Gothic" w:hAnsi="Century Gothic" w:cs="Arial"/>
-                <w:szCs w:val="20"/>
-              </w:rPr>
-            </w:pPr>
-            <w:r>
-              <w:rPr>
-                <w:rFonts w:ascii="Century Gothic" w:hAnsi="Century Gothic" w:cs="Arial"/>
-                <w:szCs w:val="20"/>
+              <w:pStyle w:val="CellBody"/>
+              <w:ind w:left="6" w:right="0"/>
+              <w:rPr>
+                <w:rFonts w:ascii="Century Gothic" w:hAnsi="Century Gothic"/>
+                <w:color w:val="auto"/>
+                <w:lang w:eastAsia="es-ES"/>
+              </w:rPr>
+            </w:pPr>
+            <w:r>
+              <w:rPr>
+                <w:rFonts w:ascii="Century Gothic" w:hAnsi="Century Gothic"/>
+                <w:color w:val="auto"/>
+                <w:lang w:eastAsia="es-ES"/>
               </w:rPr>
               <w:lastRenderedPageBreak/>
-              <w:t>No break</w:t>
-            </w:r>
-          </w:p>
-          <w:p>
-            <w:pPr>
-              <w:pStyle w:val="CellBody"/>
-              <w:ind w:left="6" w:right="0"/>
-              <w:rPr>
-                <w:rFonts w:ascii="Century Gothic" w:hAnsi="Century Gothic"/>
-                <w:color w:val="auto"/>
-                <w:lang w:val="es-MX" w:eastAsia="es-ES"/>
-              </w:rPr>
-            </w:pPr>
+              <w:t>Laptop</w:t>
+            </w:r>
           </w:p>
         </w:tc>
         <w:tc>
@@ -12728,131 +12644,315 @@
           </w:tcPr>
           <w:p>
             <w:pPr>
-              <w:shd w:val="clear" w:color="auto" w:fill="FFFFFF"/>
-              <w:spacing w:beforeAutospacing="1" w:after="100" w:afterAutospacing="1"/>
-              <w:ind w:left="33"/>
-              <w:jc w:val="left"/>
-              <w:rPr>
-                <w:rFonts w:ascii="Century Gothic" w:hAnsi="Century Gothic" w:cs="Arial"/>
-                <w:szCs w:val="20"/>
-              </w:rPr>
-            </w:pPr>
-            <w:r>
-              <w:rPr>
-                <w:rFonts w:ascii="Century Gothic" w:hAnsi="Century Gothic" w:cs="Arial"/>
-                <w:szCs w:val="20"/>
-              </w:rPr>
-              <w:t>Alarma audible.</w:t>
-            </w:r>
-          </w:p>
-          <w:p>
-            <w:pPr>
-              <w:shd w:val="clear" w:color="auto" w:fill="FFFFFF"/>
-              <w:spacing w:before="100" w:beforeAutospacing="1" w:after="100" w:afterAutospacing="1"/>
-              <w:ind w:left="33"/>
-              <w:jc w:val="left"/>
-              <w:rPr>
-                <w:rFonts w:ascii="Century Gothic" w:hAnsi="Century Gothic" w:cs="Arial"/>
-                <w:szCs w:val="20"/>
-              </w:rPr>
-            </w:pPr>
-            <w:r>
-              <w:rPr>
-                <w:rFonts w:ascii="Century Gothic" w:hAnsi="Century Gothic" w:cs="Arial"/>
-                <w:szCs w:val="20"/>
-              </w:rPr>
-              <w:t>Amplio rango de voltaje de entrada (</w:t>
-            </w:r>
-            <w:smartTag w:uri="urn:schemas-microsoft-com:office:smarttags" w:element="metricconverter">
-              <w:smartTagPr>
-                <w:attr w:name="ProductID" w:val="80 a"/>
-              </w:smartTagPr>
-              <w:r>
-                <w:rPr>
-                  <w:rFonts w:ascii="Century Gothic" w:hAnsi="Century Gothic" w:cs="Arial"/>
-                  <w:szCs w:val="20"/>
-                </w:rPr>
-                <w:t>80 a</w:t>
-              </w:r>
-            </w:smartTag>
-            <w:r>
-              <w:rPr>
-                <w:rFonts w:ascii="Century Gothic" w:hAnsi="Century Gothic" w:cs="Arial"/>
-                <w:szCs w:val="20"/>
-              </w:rPr>
-              <w:t xml:space="preserve"> 140 V).</w:t>
-            </w:r>
-          </w:p>
-          <w:p>
-            <w:pPr>
-              <w:shd w:val="clear" w:color="auto" w:fill="FFFFFF"/>
-              <w:spacing w:before="100" w:beforeAutospacing="1" w:after="100" w:afterAutospacing="1"/>
-              <w:ind w:left="33"/>
-              <w:jc w:val="left"/>
-              <w:rPr>
-                <w:rFonts w:ascii="Century Gothic" w:hAnsi="Century Gothic" w:cs="Arial"/>
-                <w:szCs w:val="20"/>
-              </w:rPr>
-            </w:pPr>
-            <w:r>
-              <w:rPr>
-                <w:rFonts w:ascii="Century Gothic" w:hAnsi="Century Gothic" w:cs="Arial"/>
-                <w:szCs w:val="20"/>
-              </w:rPr>
-              <w:t>Protección contra corto circuito y descarga de batería.</w:t>
-            </w:r>
-          </w:p>
-          <w:p>
-            <w:pPr>
-              <w:shd w:val="clear" w:color="auto" w:fill="FFFFFF"/>
-              <w:spacing w:before="100" w:beforeAutospacing="1" w:after="100" w:afterAutospacing="1"/>
-              <w:ind w:left="33"/>
-              <w:jc w:val="left"/>
-              <w:rPr>
-                <w:rFonts w:ascii="Century Gothic" w:hAnsi="Century Gothic" w:cs="Arial"/>
-                <w:szCs w:val="20"/>
-              </w:rPr>
-            </w:pPr>
-            <w:r>
-              <w:rPr>
-                <w:rFonts w:ascii="Century Gothic" w:hAnsi="Century Gothic" w:cs="Arial"/>
-                <w:szCs w:val="20"/>
-              </w:rPr>
-              <w:t>Control inteligente de batería.</w:t>
-            </w:r>
-          </w:p>
-          <w:p>
-            <w:pPr>
-              <w:shd w:val="clear" w:color="auto" w:fill="FFFFFF"/>
-              <w:spacing w:before="100" w:beforeAutospacing="1" w:after="100" w:afterAutospacing="1"/>
-              <w:ind w:left="33"/>
-              <w:jc w:val="left"/>
-              <w:rPr>
-                <w:rFonts w:ascii="Century Gothic" w:hAnsi="Century Gothic" w:cs="Arial"/>
-                <w:szCs w:val="20"/>
-              </w:rPr>
-            </w:pPr>
-            <w:r>
-              <w:rPr>
-                <w:rFonts w:ascii="Century Gothic" w:hAnsi="Century Gothic" w:cs="Arial"/>
-                <w:szCs w:val="20"/>
-              </w:rPr>
-              <w:t>Corte por alto y bajo voltaje.</w:t>
-            </w:r>
-          </w:p>
-          <w:p>
-            <w:pPr>
               <w:pStyle w:val="CellBody"/>
               <w:ind w:left="33" w:right="0"/>
               <w:jc w:val="left"/>
               <w:rPr>
-                <w:rFonts w:ascii="Century Gothic" w:eastAsia="Calibri" w:hAnsi="Century Gothic"/>
-                <w:bCs w:val="0"/>
-                <w:iCs/>
-                <w:color w:val="auto"/>
-                <w:lang w:val="es-MX"/>
-              </w:rPr>
-            </w:pPr>
+                <w:rFonts w:ascii="Century Gothic" w:hAnsi="Century Gothic"/>
+                <w:color w:val="auto"/>
+                <w:lang w:val="es-MX" w:eastAsia="es-ES"/>
+              </w:rPr>
+            </w:pPr>
+            <w:r>
+              <w:rPr>
+                <w:rFonts w:ascii="Century Gothic" w:hAnsi="Century Gothic"/>
+                <w:color w:val="auto"/>
+                <w:lang w:val="es-MX" w:eastAsia="es-ES"/>
+              </w:rPr>
+              <w:t>Lector tarjeta de video</w:t>
+            </w:r>
+          </w:p>
+          <w:p>
+            <w:pPr>
+              <w:pStyle w:val="CellBody"/>
+              <w:ind w:left="33" w:right="0"/>
+              <w:jc w:val="left"/>
+              <w:rPr>
+                <w:rFonts w:ascii="Century Gothic" w:hAnsi="Century Gothic"/>
+                <w:color w:val="auto"/>
+                <w:lang w:val="es-MX" w:eastAsia="es-ES"/>
+              </w:rPr>
+            </w:pPr>
+            <w:r>
+              <w:rPr>
+                <w:rFonts w:ascii="Century Gothic" w:hAnsi="Century Gothic"/>
+                <w:color w:val="auto"/>
+                <w:lang w:val="es-MX" w:eastAsia="es-ES"/>
+              </w:rPr>
+              <w:t xml:space="preserve">Quemador </w:t>
+            </w:r>
+            <w:proofErr w:type="spellStart"/>
+            <w:r>
+              <w:rPr>
+                <w:rFonts w:ascii="Century Gothic" w:hAnsi="Century Gothic"/>
+                <w:color w:val="auto"/>
+                <w:lang w:val="es-MX" w:eastAsia="es-ES"/>
+              </w:rPr>
+              <w:t>dvd</w:t>
+            </w:r>
+            <w:proofErr w:type="spellEnd"/>
+            <w:r>
+              <w:rPr>
+                <w:rFonts w:ascii="Century Gothic" w:hAnsi="Century Gothic"/>
+                <w:color w:val="auto"/>
+                <w:lang w:val="es-MX" w:eastAsia="es-ES"/>
+              </w:rPr>
+              <w:t xml:space="preserve"> dl</w:t>
+            </w:r>
+          </w:p>
+          <w:p>
+            <w:pPr>
+              <w:pStyle w:val="CellBody"/>
+              <w:ind w:left="33" w:right="0"/>
+              <w:jc w:val="left"/>
+              <w:rPr>
+                <w:rFonts w:ascii="Century Gothic" w:hAnsi="Century Gothic"/>
+                <w:color w:val="auto"/>
+                <w:lang w:eastAsia="es-ES"/>
+              </w:rPr>
+            </w:pPr>
+            <w:r>
+              <w:rPr>
+                <w:rFonts w:ascii="Century Gothic" w:hAnsi="Century Gothic"/>
+                <w:color w:val="auto"/>
+                <w:lang w:eastAsia="es-ES"/>
+              </w:rPr>
+              <w:t xml:space="preserve">3 </w:t>
+            </w:r>
+            <w:proofErr w:type="spellStart"/>
+            <w:r>
+              <w:rPr>
+                <w:rFonts w:ascii="Century Gothic" w:hAnsi="Century Gothic"/>
+                <w:color w:val="auto"/>
+                <w:lang w:eastAsia="es-ES"/>
+              </w:rPr>
+              <w:t>usb</w:t>
+            </w:r>
+            <w:proofErr w:type="spellEnd"/>
+          </w:p>
+          <w:p>
+            <w:pPr>
+              <w:pStyle w:val="CellBody"/>
+              <w:ind w:left="33" w:right="0"/>
+              <w:jc w:val="left"/>
+              <w:rPr>
+                <w:rFonts w:ascii="Century Gothic" w:hAnsi="Century Gothic"/>
+                <w:color w:val="auto"/>
+                <w:lang w:eastAsia="es-ES"/>
+              </w:rPr>
+            </w:pPr>
+            <w:proofErr w:type="spellStart"/>
+            <w:r>
+              <w:rPr>
+                <w:rFonts w:ascii="Century Gothic" w:hAnsi="Century Gothic"/>
+                <w:color w:val="auto"/>
+                <w:lang w:eastAsia="es-ES"/>
+              </w:rPr>
+              <w:t>Vga</w:t>
+            </w:r>
+            <w:proofErr w:type="spellEnd"/>
+          </w:p>
+          <w:p>
+            <w:pPr>
+              <w:pStyle w:val="CellBody"/>
+              <w:ind w:left="33" w:right="0"/>
+              <w:jc w:val="left"/>
+              <w:rPr>
+                <w:rFonts w:ascii="Century Gothic" w:hAnsi="Century Gothic"/>
+                <w:color w:val="auto"/>
+                <w:lang w:eastAsia="es-ES"/>
+              </w:rPr>
+            </w:pPr>
+            <w:proofErr w:type="spellStart"/>
+            <w:r>
+              <w:rPr>
+                <w:rFonts w:ascii="Century Gothic" w:hAnsi="Century Gothic"/>
+                <w:color w:val="auto"/>
+                <w:lang w:eastAsia="es-ES"/>
+              </w:rPr>
+              <w:t>WifI</w:t>
+            </w:r>
+            <w:proofErr w:type="spellEnd"/>
+            <w:r>
+              <w:rPr>
+                <w:rFonts w:ascii="Century Gothic" w:hAnsi="Century Gothic"/>
+                <w:color w:val="auto"/>
+                <w:lang w:eastAsia="es-ES"/>
+              </w:rPr>
+              <w:t xml:space="preserve"> 902.11 B/G/N</w:t>
+            </w:r>
+          </w:p>
+          <w:p>
+            <w:pPr>
+              <w:pStyle w:val="CellBody"/>
+              <w:ind w:left="33" w:right="0"/>
+              <w:jc w:val="left"/>
+              <w:rPr>
+                <w:rFonts w:ascii="Century Gothic" w:hAnsi="Century Gothic"/>
+                <w:color w:val="auto"/>
+                <w:lang w:eastAsia="es-ES"/>
+              </w:rPr>
+            </w:pPr>
+            <w:r>
+              <w:rPr>
+                <w:rFonts w:ascii="Century Gothic" w:hAnsi="Century Gothic"/>
+                <w:color w:val="auto"/>
+                <w:lang w:eastAsia="es-ES"/>
+              </w:rPr>
+              <w:t>Web cam</w:t>
+            </w:r>
+          </w:p>
+          <w:p>
+            <w:pPr>
+              <w:pStyle w:val="CellBody"/>
+              <w:ind w:left="33" w:right="0"/>
+              <w:jc w:val="left"/>
+              <w:rPr>
+                <w:rFonts w:ascii="Century Gothic" w:hAnsi="Century Gothic"/>
+                <w:color w:val="auto"/>
+                <w:lang w:eastAsia="es-ES"/>
+              </w:rPr>
+            </w:pPr>
+            <w:r>
+              <w:rPr>
+                <w:rFonts w:ascii="Century Gothic" w:hAnsi="Century Gothic"/>
+                <w:color w:val="auto"/>
+                <w:lang w:eastAsia="es-ES"/>
+              </w:rPr>
+              <w:t>Bluetooth</w:t>
+            </w:r>
+          </w:p>
+          <w:p>
+            <w:pPr>
+              <w:pStyle w:val="CellBody"/>
+              <w:ind w:left="33" w:right="0"/>
+              <w:jc w:val="left"/>
+              <w:rPr>
+                <w:rFonts w:ascii="Century Gothic" w:hAnsi="Century Gothic"/>
+                <w:color w:val="auto"/>
+                <w:lang w:eastAsia="es-ES"/>
+              </w:rPr>
+            </w:pPr>
+            <w:r>
+              <w:rPr>
+                <w:rFonts w:ascii="Century Gothic" w:hAnsi="Century Gothic"/>
+                <w:color w:val="auto"/>
+                <w:lang w:eastAsia="es-ES"/>
+              </w:rPr>
+              <w:t>AMD A6</w:t>
+            </w:r>
+          </w:p>
+          <w:p>
+            <w:pPr>
+              <w:pStyle w:val="CellBody"/>
+              <w:ind w:left="33" w:right="0"/>
+              <w:jc w:val="left"/>
+              <w:rPr>
+                <w:rFonts w:ascii="Century Gothic" w:hAnsi="Century Gothic"/>
+                <w:color w:val="auto"/>
+                <w:lang w:val="en-US" w:eastAsia="es-ES"/>
+              </w:rPr>
+            </w:pPr>
+            <w:proofErr w:type="spellStart"/>
+            <w:r>
+              <w:rPr>
+                <w:rFonts w:ascii="Century Gothic" w:hAnsi="Century Gothic"/>
+                <w:color w:val="auto"/>
+                <w:lang w:val="en-US" w:eastAsia="es-ES"/>
+              </w:rPr>
+              <w:t>Windos</w:t>
+            </w:r>
+            <w:proofErr w:type="spellEnd"/>
+            <w:r>
+              <w:rPr>
+                <w:rFonts w:ascii="Century Gothic" w:hAnsi="Century Gothic"/>
+                <w:color w:val="auto"/>
+                <w:lang w:val="en-US" w:eastAsia="es-ES"/>
+              </w:rPr>
+              <w:t xml:space="preserve"> 7</w:t>
+            </w:r>
+          </w:p>
+          <w:p>
+            <w:pPr>
+              <w:pStyle w:val="CellBody"/>
+              <w:ind w:left="33" w:right="0"/>
+              <w:jc w:val="left"/>
+              <w:rPr>
+                <w:rFonts w:ascii="Century Gothic" w:hAnsi="Century Gothic"/>
+                <w:color w:val="auto"/>
+                <w:lang w:val="es-MX" w:eastAsia="es-ES"/>
+              </w:rPr>
+            </w:pPr>
+            <w:r>
+              <w:rPr>
+                <w:rFonts w:ascii="Century Gothic" w:hAnsi="Century Gothic"/>
+                <w:color w:val="auto"/>
+                <w:lang w:val="es-MX" w:eastAsia="es-ES"/>
+              </w:rPr>
+              <w:t>4</w:t>
+            </w:r>
+            <w:r>
+              <w:rPr>
+                <w:rFonts w:ascii="Century Gothic" w:hAnsi="Century Gothic"/>
+                <w:color w:val="auto"/>
+                <w:lang w:val="es-MX" w:eastAsia="es-ES"/>
+              </w:rPr>
+              <w:t>GB</w:t>
+            </w:r>
+            <w:r>
+              <w:rPr>
+                <w:rFonts w:ascii="Century Gothic" w:hAnsi="Century Gothic"/>
+                <w:color w:val="auto"/>
+                <w:lang w:val="es-MX" w:eastAsia="es-ES"/>
+              </w:rPr>
+              <w:t xml:space="preserve"> de </w:t>
+            </w:r>
+            <w:proofErr w:type="spellStart"/>
+            <w:r>
+              <w:rPr>
+                <w:rFonts w:ascii="Century Gothic" w:hAnsi="Century Gothic"/>
+                <w:color w:val="auto"/>
+                <w:lang w:val="es-MX" w:eastAsia="es-ES"/>
+              </w:rPr>
+              <w:t>Ram</w:t>
+            </w:r>
+            <w:proofErr w:type="spellEnd"/>
+          </w:p>
+          <w:p>
+            <w:pPr>
+              <w:pStyle w:val="CellBody"/>
+              <w:ind w:left="33" w:right="0"/>
+              <w:jc w:val="left"/>
+              <w:rPr>
+                <w:rFonts w:ascii="Century Gothic" w:hAnsi="Century Gothic"/>
+                <w:color w:val="auto"/>
+                <w:lang w:val="es-MX" w:eastAsia="es-ES"/>
+              </w:rPr>
+            </w:pPr>
+            <w:r>
+              <w:rPr>
+                <w:rFonts w:ascii="Century Gothic" w:hAnsi="Century Gothic"/>
+                <w:color w:val="auto"/>
+                <w:lang w:val="es-MX" w:eastAsia="es-ES"/>
+              </w:rPr>
+              <w:t>500</w:t>
+            </w:r>
+            <w:r>
+              <w:rPr>
+                <w:rFonts w:ascii="Century Gothic" w:hAnsi="Century Gothic"/>
+                <w:color w:val="auto"/>
+                <w:lang w:val="es-MX" w:eastAsia="es-ES"/>
+              </w:rPr>
+              <w:t xml:space="preserve"> GB</w:t>
+            </w:r>
+            <w:r>
+              <w:rPr>
+                <w:rFonts w:ascii="Century Gothic" w:hAnsi="Century Gothic"/>
+                <w:color w:val="auto"/>
+                <w:lang w:val="es-MX" w:eastAsia="es-ES"/>
+              </w:rPr>
+              <w:t xml:space="preserve"> de disco duro</w:t>
+            </w:r>
           </w:p>
         </w:tc>
         <w:tc>
@@ -12876,7 +12976,7 @@
                 <w:color w:val="auto"/>
                 <w:lang w:eastAsia="es-ES"/>
               </w:rPr>
-              <w:t>2</w:t>
+              <w:t>1</w:t>
             </w:r>
           </w:p>
         </w:tc>
@@ -12900,7 +13000,7 @@
                 <w:color w:val="auto"/>
                 <w:lang w:eastAsia="es-ES"/>
               </w:rPr>
-              <w:t>16/05/2010</w:t>
+              <w:t>01/05/2017</w:t>
             </w:r>
           </w:p>
         </w:tc>
@@ -12960,9 +13060,9 @@
               <w:rPr>
                 <w:rFonts w:ascii="Century Gothic" w:hAnsi="Century Gothic"/>
                 <w:color w:val="auto"/>
-                <w:lang w:val="es-MX" w:eastAsia="es-ES"/>
-              </w:rPr>
-              <w:t>Multifuncional</w:t>
+                <w:lang w:eastAsia="es-ES"/>
+              </w:rPr>
+              <w:t>Laptop</w:t>
             </w:r>
           </w:p>
         </w:tc>
@@ -12979,16 +13079,16 @@
               <w:rPr>
                 <w:rFonts w:ascii="Century Gothic" w:hAnsi="Century Gothic"/>
                 <w:color w:val="auto"/>
-                <w:lang w:val="es-MX" w:eastAsia="es-MX"/>
+                <w:lang w:val="es-MX" w:eastAsia="es-ES"/>
               </w:rPr>
             </w:pPr>
             <w:r>
               <w:rPr>
                 <w:rFonts w:ascii="Century Gothic" w:hAnsi="Century Gothic"/>
                 <w:color w:val="auto"/>
-                <w:lang w:val="es-MX" w:eastAsia="es-MX"/>
-              </w:rPr>
-              <w:t>Scanner de 48 bits y 1200 x 2400 dpi para ampliaciones de fotos y documentos OCR.</w:t>
+                <w:lang w:val="es-MX" w:eastAsia="es-ES"/>
+              </w:rPr>
+              <w:t>Lector tarjeta de video</w:t>
             </w:r>
           </w:p>
           <w:p>
@@ -13002,6 +13102,32 @@
                 <w:lang w:val="es-MX" w:eastAsia="es-ES"/>
               </w:rPr>
             </w:pPr>
+            <w:r>
+              <w:rPr>
+                <w:rFonts w:ascii="Century Gothic" w:hAnsi="Century Gothic"/>
+                <w:color w:val="auto"/>
+                <w:lang w:val="es-MX" w:eastAsia="es-ES"/>
+              </w:rPr>
+              <w:t xml:space="preserve">Quemador </w:t>
+            </w:r>
+            <w:proofErr w:type="spellStart"/>
+            <w:r>
+              <w:rPr>
+                <w:rFonts w:ascii="Century Gothic" w:hAnsi="Century Gothic"/>
+                <w:color w:val="auto"/>
+                <w:lang w:val="es-MX" w:eastAsia="es-ES"/>
+              </w:rPr>
+              <w:t>dvd</w:t>
+            </w:r>
+            <w:proofErr w:type="spellEnd"/>
+            <w:r>
+              <w:rPr>
+                <w:rFonts w:ascii="Century Gothic" w:hAnsi="Century Gothic"/>
+                <w:color w:val="auto"/>
+                <w:lang w:val="es-MX" w:eastAsia="es-ES"/>
+              </w:rPr>
+              <w:t xml:space="preserve"> dl</w:t>
+            </w:r>
           </w:p>
           <w:p>
             <w:pPr>
@@ -13011,17 +13137,27 @@
               <w:rPr>
                 <w:rFonts w:ascii="Century Gothic" w:hAnsi="Century Gothic"/>
                 <w:color w:val="auto"/>
-                <w:lang w:val="es-MX" w:eastAsia="es-MX"/>
+                <w:lang w:eastAsia="es-ES"/>
               </w:rPr>
             </w:pPr>
             <w:r>
               <w:rPr>
                 <w:rFonts w:ascii="Century Gothic" w:hAnsi="Century Gothic"/>
                 <w:color w:val="auto"/>
-                <w:lang w:val="es-MX" w:eastAsia="es-MX"/>
-              </w:rPr>
-              <w:t>Imprime rápidamente hasta 31 ppm en texto negro y 15 ppm en texto a color.</w:t>
-            </w:r>
+                <w:lang w:eastAsia="es-ES"/>
+              </w:rPr>
+              <w:t xml:space="preserve">3 </w:t>
+            </w:r>
+            <w:proofErr w:type="spellStart"/>
+            <w:r>
+              <w:rPr>
+                <w:rFonts w:ascii="Century Gothic" w:hAnsi="Century Gothic"/>
+                <w:color w:val="auto"/>
+                <w:lang w:eastAsia="es-ES"/>
+              </w:rPr>
+              <w:t>usb</w:t>
+            </w:r>
+            <w:proofErr w:type="spellEnd"/>
           </w:p>
           <w:p>
             <w:pPr>
@@ -13031,9 +13167,19 @@
               <w:rPr>
                 <w:rFonts w:ascii="Century Gothic" w:hAnsi="Century Gothic"/>
                 <w:color w:val="auto"/>
-                <w:lang w:val="es-MX" w:eastAsia="es-MX"/>
-              </w:rPr>
-            </w:pPr>
+                <w:lang w:eastAsia="es-ES"/>
+              </w:rPr>
+            </w:pPr>
+            <w:proofErr w:type="spellStart"/>
+            <w:r>
+              <w:rPr>
+                <w:rFonts w:ascii="Century Gothic" w:hAnsi="Century Gothic"/>
+                <w:color w:val="auto"/>
+                <w:lang w:eastAsia="es-ES"/>
+              </w:rPr>
+              <w:t>Vga</w:t>
+            </w:r>
+            <w:proofErr w:type="spellEnd"/>
           </w:p>
           <w:p>
             <w:pPr>
@@ -13043,16 +13189,26 @@
               <w:rPr>
                 <w:rFonts w:ascii="Century Gothic" w:hAnsi="Century Gothic"/>
                 <w:color w:val="auto"/>
-                <w:lang w:val="es-MX" w:eastAsia="es-MX"/>
-              </w:rPr>
-            </w:pPr>
+                <w:lang w:eastAsia="es-ES"/>
+              </w:rPr>
+            </w:pPr>
+            <w:proofErr w:type="spellStart"/>
             <w:r>
               <w:rPr>
                 <w:rFonts w:ascii="Century Gothic" w:hAnsi="Century Gothic"/>
                 <w:color w:val="auto"/>
-                <w:lang w:val="es-MX" w:eastAsia="es-MX"/>
-              </w:rPr>
-              <w:t>Alimentador automático de documentos y fax incorporado.</w:t>
+                <w:lang w:eastAsia="es-ES"/>
+              </w:rPr>
+              <w:t>WifI</w:t>
+            </w:r>
+            <w:proofErr w:type="spellEnd"/>
+            <w:r>
+              <w:rPr>
+                <w:rFonts w:ascii="Century Gothic" w:hAnsi="Century Gothic"/>
+                <w:color w:val="auto"/>
+                <w:lang w:eastAsia="es-ES"/>
+              </w:rPr>
+              <w:t xml:space="preserve"> 902.11 B/G/N</w:t>
             </w:r>
           </w:p>
           <w:p>
@@ -13063,9 +13219,17 @@
               <w:rPr>
                 <w:rFonts w:ascii="Century Gothic" w:hAnsi="Century Gothic"/>
                 <w:color w:val="auto"/>
-                <w:lang w:val="es-MX" w:eastAsia="es-MX"/>
-              </w:rPr>
-            </w:pPr>
+                <w:lang w:eastAsia="es-ES"/>
+              </w:rPr>
+            </w:pPr>
+            <w:r>
+              <w:rPr>
+                <w:rFonts w:ascii="Century Gothic" w:hAnsi="Century Gothic"/>
+                <w:color w:val="auto"/>
+                <w:lang w:eastAsia="es-ES"/>
+              </w:rPr>
+              <w:t>Web cam</w:t>
+            </w:r>
           </w:p>
           <w:p>
             <w:pPr>
@@ -13075,6 +13239,76 @@
               <w:rPr>
                 <w:rFonts w:ascii="Century Gothic" w:hAnsi="Century Gothic"/>
                 <w:color w:val="auto"/>
+                <w:lang w:eastAsia="es-ES"/>
+              </w:rPr>
+            </w:pPr>
+            <w:r>
+              <w:rPr>
+                <w:rFonts w:ascii="Century Gothic" w:hAnsi="Century Gothic"/>
+                <w:color w:val="auto"/>
+                <w:lang w:eastAsia="es-ES"/>
+              </w:rPr>
+              <w:t>Bluetooth</w:t>
+            </w:r>
+          </w:p>
+          <w:p>
+            <w:pPr>
+              <w:pStyle w:val="CellBody"/>
+              <w:ind w:left="33" w:right="0"/>
+              <w:jc w:val="left"/>
+              <w:rPr>
+                <w:rFonts w:ascii="Century Gothic" w:hAnsi="Century Gothic"/>
+                <w:color w:val="auto"/>
+                <w:lang w:eastAsia="es-ES"/>
+              </w:rPr>
+            </w:pPr>
+            <w:r>
+              <w:rPr>
+                <w:rFonts w:ascii="Century Gothic" w:hAnsi="Century Gothic"/>
+                <w:color w:val="auto"/>
+                <w:lang w:eastAsia="es-ES"/>
+              </w:rPr>
+              <w:t>AMD A8</w:t>
+            </w:r>
+          </w:p>
+          <w:p>
+            <w:pPr>
+              <w:pStyle w:val="CellBody"/>
+              <w:ind w:left="33" w:right="0"/>
+              <w:jc w:val="left"/>
+              <w:rPr>
+                <w:rFonts w:ascii="Century Gothic" w:hAnsi="Century Gothic"/>
+                <w:color w:val="auto"/>
+                <w:lang w:val="en-US" w:eastAsia="es-ES"/>
+              </w:rPr>
+            </w:pPr>
+            <w:proofErr w:type="spellStart"/>
+            <w:r>
+              <w:rPr>
+                <w:rFonts w:ascii="Century Gothic" w:hAnsi="Century Gothic"/>
+                <w:color w:val="auto"/>
+                <w:lang w:val="en-US" w:eastAsia="es-ES"/>
+              </w:rPr>
+              <w:t>Windos</w:t>
+            </w:r>
+            <w:proofErr w:type="spellEnd"/>
+            <w:r>
+              <w:rPr>
+                <w:rFonts w:ascii="Century Gothic" w:hAnsi="Century Gothic"/>
+                <w:color w:val="auto"/>
+                <w:lang w:val="en-US" w:eastAsia="es-ES"/>
+              </w:rPr>
+              <w:t xml:space="preserve"> 10</w:t>
+            </w:r>
+          </w:p>
+          <w:p>
+            <w:pPr>
+              <w:pStyle w:val="CellBody"/>
+              <w:ind w:left="33" w:right="0"/>
+              <w:jc w:val="left"/>
+              <w:rPr>
+                <w:rFonts w:ascii="Century Gothic" w:hAnsi="Century Gothic"/>
+                <w:color w:val="auto"/>
                 <w:lang w:val="es-MX" w:eastAsia="es-ES"/>
               </w:rPr>
             </w:pPr>
@@ -13082,9 +13316,55 @@
               <w:rPr>
                 <w:rFonts w:ascii="Century Gothic" w:hAnsi="Century Gothic"/>
                 <w:color w:val="auto"/>
-                <w:lang w:val="es-MX" w:eastAsia="es-MX"/>
-              </w:rPr>
-              <w:t>Pantalla LCD de texto para el fácil uso de funciones.</w:t>
+                <w:lang w:val="es-MX" w:eastAsia="es-ES"/>
+              </w:rPr>
+              <w:t>8GB</w:t>
+            </w:r>
+            <w:r>
+              <w:rPr>
+                <w:rFonts w:ascii="Century Gothic" w:hAnsi="Century Gothic"/>
+                <w:color w:val="auto"/>
+                <w:lang w:val="es-MX" w:eastAsia="es-ES"/>
+              </w:rPr>
+              <w:t xml:space="preserve"> de </w:t>
+            </w:r>
+            <w:proofErr w:type="spellStart"/>
+            <w:r>
+              <w:rPr>
+                <w:rFonts w:ascii="Century Gothic" w:hAnsi="Century Gothic"/>
+                <w:color w:val="auto"/>
+                <w:lang w:val="es-MX" w:eastAsia="es-ES"/>
+              </w:rPr>
+              <w:t>Ram</w:t>
+            </w:r>
+            <w:proofErr w:type="spellEnd"/>
+          </w:p>
+          <w:p>
+            <w:pPr>
+              <w:pStyle w:val="CellBody"/>
+              <w:ind w:left="33" w:right="0"/>
+              <w:jc w:val="left"/>
+              <w:rPr>
+                <w:rFonts w:ascii="Century Gothic" w:hAnsi="Century Gothic"/>
+                <w:color w:val="auto"/>
+                <w:lang w:val="es-MX" w:eastAsia="es-ES"/>
+              </w:rPr>
+            </w:pPr>
+            <w:r>
+              <w:rPr>
+                <w:rFonts w:ascii="Century Gothic" w:hAnsi="Century Gothic"/>
+                <w:color w:val="auto"/>
+                <w:lang w:val="es-MX" w:eastAsia="es-ES"/>
+              </w:rPr>
+              <w:t>1 TB</w:t>
+            </w:r>
+            <w:r>
+              <w:rPr>
+                <w:rFonts w:ascii="Century Gothic" w:hAnsi="Century Gothic"/>
+                <w:color w:val="auto"/>
+                <w:lang w:val="es-MX" w:eastAsia="es-ES"/>
+              </w:rPr>
+              <w:t xml:space="preserve"> de disco duro</w:t>
             </w:r>
           </w:p>
         </w:tc>
@@ -13100,16 +13380,16 @@
               <w:rPr>
                 <w:rFonts w:ascii="Century Gothic" w:hAnsi="Century Gothic"/>
                 <w:color w:val="auto"/>
-                <w:lang w:val="es-MX" w:eastAsia="es-ES"/>
+                <w:lang w:eastAsia="es-ES"/>
               </w:rPr>
             </w:pPr>
             <w:r>
               <w:rPr>
                 <w:rFonts w:ascii="Century Gothic" w:hAnsi="Century Gothic"/>
                 <w:color w:val="auto"/>
-                <w:lang w:val="es-MX" w:eastAsia="es-ES"/>
-              </w:rPr>
-              <w:t>1</w:t>
+                <w:lang w:eastAsia="es-ES"/>
+              </w:rPr>
+              <w:t>2</w:t>
             </w:r>
           </w:p>
         </w:tc>
@@ -13125,15 +13405,15 @@
               <w:rPr>
                 <w:rFonts w:ascii="Century Gothic" w:hAnsi="Century Gothic"/>
                 <w:color w:val="auto"/>
-                <w:lang w:val="es-MX" w:eastAsia="es-ES"/>
-              </w:rPr>
-            </w:pPr>
-            <w:r>
-              <w:rPr>
-                <w:color w:val="auto"/>
                 <w:lang w:eastAsia="es-ES"/>
               </w:rPr>
-              <w:t>19/06/2010</w:t>
+            </w:pPr>
+            <w:r>
+              <w:rPr>
+                <w:color w:val="auto"/>
+                <w:lang w:eastAsia="es-ES"/>
+              </w:rPr>
+              <w:t>01/05/2017</w:t>
             </w:r>
           </w:p>
         </w:tc>
@@ -13149,6 +13429,69 @@
               <w:rPr>
                 <w:rFonts w:ascii="Century Gothic" w:hAnsi="Century Gothic"/>
                 <w:color w:val="auto"/>
+                <w:lang w:eastAsia="es-ES"/>
+              </w:rPr>
+            </w:pPr>
+            <w:r>
+              <w:rPr>
+                <w:rFonts w:ascii="Century Gothic" w:hAnsi="Century Gothic"/>
+                <w:color w:val="auto"/>
+                <w:lang w:eastAsia="es-ES"/>
+              </w:rPr>
+              <w:t xml:space="preserve">3 </w:t>
+            </w:r>
+            <w:proofErr w:type="spellStart"/>
+            <w:r>
+              <w:rPr>
+                <w:rFonts w:ascii="Century Gothic" w:hAnsi="Century Gothic"/>
+                <w:color w:val="auto"/>
+                <w:lang w:eastAsia="es-ES"/>
+              </w:rPr>
+              <w:t>meses</w:t>
+            </w:r>
+            <w:proofErr w:type="spellEnd"/>
+          </w:p>
+        </w:tc>
+      </w:tr>
+      <w:tr>
+        <w:tc>
+          <w:tcPr>
+            <w:tcW w:w="2808" w:type="dxa"/>
+            <w:vAlign w:val="center"/>
+          </w:tcPr>
+          <w:p>
+            <w:pPr>
+              <w:pStyle w:val="CellBody"/>
+              <w:ind w:left="6" w:right="0"/>
+              <w:rPr>
+                <w:rFonts w:ascii="Century Gothic" w:hAnsi="Century Gothic"/>
+                <w:color w:val="auto"/>
+                <w:lang w:eastAsia="es-ES"/>
+              </w:rPr>
+            </w:pPr>
+            <w:r>
+              <w:rPr>
+                <w:rFonts w:ascii="Century Gothic" w:hAnsi="Century Gothic"/>
+                <w:color w:val="auto"/>
+                <w:lang w:eastAsia="es-ES"/>
+              </w:rPr>
+              <w:t>Laptop</w:t>
+            </w:r>
+          </w:p>
+        </w:tc>
+        <w:tc>
+          <w:tcPr>
+            <w:tcW w:w="2017" w:type="dxa"/>
+            <w:vAlign w:val="center"/>
+          </w:tcPr>
+          <w:p>
+            <w:pPr>
+              <w:pStyle w:val="CellBody"/>
+              <w:ind w:left="33" w:right="0"/>
+              <w:jc w:val="left"/>
+              <w:rPr>
+                <w:rFonts w:ascii="Century Gothic" w:hAnsi="Century Gothic"/>
+                <w:color w:val="auto"/>
                 <w:lang w:val="es-MX" w:eastAsia="es-ES"/>
               </w:rPr>
             </w:pPr>
@@ -13158,8 +13501,514 @@
                 <w:color w:val="auto"/>
                 <w:lang w:val="es-MX" w:eastAsia="es-ES"/>
               </w:rPr>
-              <w:t>1 mes</w:t>
-            </w:r>
+              <w:t>Lector tarjeta de video</w:t>
+            </w:r>
+          </w:p>
+          <w:p>
+            <w:pPr>
+              <w:pStyle w:val="CellBody"/>
+              <w:ind w:left="33" w:right="0"/>
+              <w:jc w:val="left"/>
+              <w:rPr>
+                <w:rFonts w:ascii="Century Gothic" w:hAnsi="Century Gothic"/>
+                <w:color w:val="auto"/>
+                <w:lang w:val="es-MX" w:eastAsia="es-ES"/>
+              </w:rPr>
+            </w:pPr>
+            <w:r>
+              <w:rPr>
+                <w:rFonts w:ascii="Century Gothic" w:hAnsi="Century Gothic"/>
+                <w:color w:val="auto"/>
+                <w:lang w:val="es-MX" w:eastAsia="es-ES"/>
+              </w:rPr>
+              <w:t xml:space="preserve">Quemador </w:t>
+            </w:r>
+            <w:proofErr w:type="spellStart"/>
+            <w:r>
+              <w:rPr>
+                <w:rFonts w:ascii="Century Gothic" w:hAnsi="Century Gothic"/>
+                <w:color w:val="auto"/>
+                <w:lang w:val="es-MX" w:eastAsia="es-ES"/>
+              </w:rPr>
+              <w:t>dvd</w:t>
+            </w:r>
+            <w:proofErr w:type="spellEnd"/>
+            <w:r>
+              <w:rPr>
+                <w:rFonts w:ascii="Century Gothic" w:hAnsi="Century Gothic"/>
+                <w:color w:val="auto"/>
+                <w:lang w:val="es-MX" w:eastAsia="es-ES"/>
+              </w:rPr>
+              <w:t xml:space="preserve"> dl</w:t>
+            </w:r>
+          </w:p>
+          <w:p>
+            <w:pPr>
+              <w:pStyle w:val="CellBody"/>
+              <w:ind w:left="33" w:right="0"/>
+              <w:jc w:val="left"/>
+              <w:rPr>
+                <w:rFonts w:ascii="Century Gothic" w:hAnsi="Century Gothic"/>
+                <w:color w:val="auto"/>
+                <w:lang w:eastAsia="es-ES"/>
+              </w:rPr>
+            </w:pPr>
+            <w:r>
+              <w:rPr>
+                <w:rFonts w:ascii="Century Gothic" w:hAnsi="Century Gothic"/>
+                <w:color w:val="auto"/>
+                <w:lang w:eastAsia="es-ES"/>
+              </w:rPr>
+              <w:t xml:space="preserve">3 </w:t>
+            </w:r>
+            <w:proofErr w:type="spellStart"/>
+            <w:r>
+              <w:rPr>
+                <w:rFonts w:ascii="Century Gothic" w:hAnsi="Century Gothic"/>
+                <w:color w:val="auto"/>
+                <w:lang w:eastAsia="es-ES"/>
+              </w:rPr>
+              <w:t>usb</w:t>
+            </w:r>
+            <w:proofErr w:type="spellEnd"/>
+          </w:p>
+          <w:p>
+            <w:pPr>
+              <w:pStyle w:val="CellBody"/>
+              <w:ind w:left="33" w:right="0"/>
+              <w:jc w:val="left"/>
+              <w:rPr>
+                <w:rFonts w:ascii="Century Gothic" w:hAnsi="Century Gothic"/>
+                <w:color w:val="auto"/>
+                <w:lang w:eastAsia="es-ES"/>
+              </w:rPr>
+            </w:pPr>
+            <w:proofErr w:type="spellStart"/>
+            <w:r>
+              <w:rPr>
+                <w:rFonts w:ascii="Century Gothic" w:hAnsi="Century Gothic"/>
+                <w:color w:val="auto"/>
+                <w:lang w:eastAsia="es-ES"/>
+              </w:rPr>
+              <w:t>Vga</w:t>
+            </w:r>
+            <w:proofErr w:type="spellEnd"/>
+          </w:p>
+          <w:p>
+            <w:pPr>
+              <w:pStyle w:val="CellBody"/>
+              <w:ind w:left="33" w:right="0"/>
+              <w:jc w:val="left"/>
+              <w:rPr>
+                <w:rFonts w:ascii="Century Gothic" w:hAnsi="Century Gothic"/>
+                <w:color w:val="auto"/>
+                <w:lang w:eastAsia="es-ES"/>
+              </w:rPr>
+            </w:pPr>
+            <w:proofErr w:type="spellStart"/>
+            <w:r>
+              <w:rPr>
+                <w:rFonts w:ascii="Century Gothic" w:hAnsi="Century Gothic"/>
+                <w:color w:val="auto"/>
+                <w:lang w:eastAsia="es-ES"/>
+              </w:rPr>
+              <w:t>WifI</w:t>
+            </w:r>
+            <w:proofErr w:type="spellEnd"/>
+            <w:r>
+              <w:rPr>
+                <w:rFonts w:ascii="Century Gothic" w:hAnsi="Century Gothic"/>
+                <w:color w:val="auto"/>
+                <w:lang w:eastAsia="es-ES"/>
+              </w:rPr>
+              <w:t xml:space="preserve"> 902.11 B/G/N</w:t>
+            </w:r>
+          </w:p>
+          <w:p>
+            <w:pPr>
+              <w:pStyle w:val="CellBody"/>
+              <w:ind w:left="33" w:right="0"/>
+              <w:jc w:val="left"/>
+              <w:rPr>
+                <w:rFonts w:ascii="Century Gothic" w:hAnsi="Century Gothic"/>
+                <w:color w:val="auto"/>
+                <w:lang w:eastAsia="es-ES"/>
+              </w:rPr>
+            </w:pPr>
+            <w:r>
+              <w:rPr>
+                <w:rFonts w:ascii="Century Gothic" w:hAnsi="Century Gothic"/>
+                <w:color w:val="auto"/>
+                <w:lang w:eastAsia="es-ES"/>
+              </w:rPr>
+              <w:t>Web cam</w:t>
+            </w:r>
+          </w:p>
+          <w:p>
+            <w:pPr>
+              <w:pStyle w:val="CellBody"/>
+              <w:ind w:left="33" w:right="0"/>
+              <w:jc w:val="left"/>
+              <w:rPr>
+                <w:rFonts w:ascii="Century Gothic" w:hAnsi="Century Gothic"/>
+                <w:color w:val="auto"/>
+                <w:lang w:eastAsia="es-ES"/>
+              </w:rPr>
+            </w:pPr>
+            <w:r>
+              <w:rPr>
+                <w:rFonts w:ascii="Century Gothic" w:hAnsi="Century Gothic"/>
+                <w:color w:val="auto"/>
+                <w:lang w:eastAsia="es-ES"/>
+              </w:rPr>
+              <w:t>Bluetooth</w:t>
+            </w:r>
+          </w:p>
+          <w:p>
+            <w:pPr>
+              <w:pStyle w:val="CellBody"/>
+              <w:ind w:left="33" w:right="0"/>
+              <w:jc w:val="left"/>
+              <w:rPr>
+                <w:rFonts w:ascii="Century Gothic" w:hAnsi="Century Gothic"/>
+                <w:color w:val="auto"/>
+                <w:lang w:eastAsia="es-ES"/>
+              </w:rPr>
+            </w:pPr>
+            <w:r>
+              <w:rPr>
+                <w:rFonts w:ascii="Century Gothic" w:hAnsi="Century Gothic"/>
+                <w:color w:val="auto"/>
+                <w:lang w:eastAsia="es-ES"/>
+              </w:rPr>
+              <w:t>AMD A10</w:t>
+            </w:r>
+          </w:p>
+          <w:p>
+            <w:pPr>
+              <w:pStyle w:val="CellBody"/>
+              <w:ind w:left="33" w:right="0"/>
+              <w:jc w:val="left"/>
+              <w:rPr>
+                <w:rFonts w:ascii="Century Gothic" w:hAnsi="Century Gothic"/>
+                <w:color w:val="auto"/>
+                <w:lang w:val="en-US" w:eastAsia="es-ES"/>
+              </w:rPr>
+            </w:pPr>
+            <w:proofErr w:type="spellStart"/>
+            <w:r>
+              <w:rPr>
+                <w:rFonts w:ascii="Century Gothic" w:hAnsi="Century Gothic"/>
+                <w:color w:val="auto"/>
+                <w:lang w:val="en-US" w:eastAsia="es-ES"/>
+              </w:rPr>
+              <w:t>Windos</w:t>
+            </w:r>
+            <w:proofErr w:type="spellEnd"/>
+            <w:r>
+              <w:rPr>
+                <w:rFonts w:ascii="Century Gothic" w:hAnsi="Century Gothic"/>
+                <w:color w:val="auto"/>
+                <w:lang w:val="en-US" w:eastAsia="es-ES"/>
+              </w:rPr>
+              <w:t xml:space="preserve"> 10 Home</w:t>
+            </w:r>
+          </w:p>
+          <w:p>
+            <w:pPr>
+              <w:pStyle w:val="CellBody"/>
+              <w:ind w:left="33" w:right="0"/>
+              <w:jc w:val="left"/>
+              <w:rPr>
+                <w:rFonts w:ascii="Century Gothic" w:hAnsi="Century Gothic"/>
+                <w:color w:val="auto"/>
+                <w:lang w:val="es-MX" w:eastAsia="es-ES"/>
+              </w:rPr>
+            </w:pPr>
+            <w:r>
+              <w:rPr>
+                <w:rFonts w:ascii="Century Gothic" w:hAnsi="Century Gothic"/>
+                <w:color w:val="auto"/>
+                <w:lang w:val="es-MX" w:eastAsia="es-ES"/>
+              </w:rPr>
+              <w:t>8GB</w:t>
+            </w:r>
+            <w:r>
+              <w:rPr>
+                <w:rFonts w:ascii="Century Gothic" w:hAnsi="Century Gothic"/>
+                <w:color w:val="auto"/>
+                <w:lang w:val="es-MX" w:eastAsia="es-ES"/>
+              </w:rPr>
+              <w:t xml:space="preserve"> de </w:t>
+            </w:r>
+            <w:proofErr w:type="spellStart"/>
+            <w:r>
+              <w:rPr>
+                <w:rFonts w:ascii="Century Gothic" w:hAnsi="Century Gothic"/>
+                <w:color w:val="auto"/>
+                <w:lang w:val="es-MX" w:eastAsia="es-ES"/>
+              </w:rPr>
+              <w:t>Ram</w:t>
+            </w:r>
+            <w:proofErr w:type="spellEnd"/>
+          </w:p>
+          <w:p>
+            <w:pPr>
+              <w:pStyle w:val="CellBody"/>
+              <w:ind w:left="33" w:right="0"/>
+              <w:jc w:val="left"/>
+              <w:rPr>
+                <w:rFonts w:ascii="Century Gothic" w:hAnsi="Century Gothic"/>
+                <w:color w:val="auto"/>
+                <w:lang w:val="es-MX" w:eastAsia="es-ES"/>
+              </w:rPr>
+            </w:pPr>
+            <w:r>
+              <w:rPr>
+                <w:rFonts w:ascii="Century Gothic" w:hAnsi="Century Gothic"/>
+                <w:color w:val="auto"/>
+                <w:lang w:val="es-MX" w:eastAsia="es-ES"/>
+              </w:rPr>
+              <w:t>1 TB</w:t>
+            </w:r>
+            <w:r>
+              <w:rPr>
+                <w:rFonts w:ascii="Century Gothic" w:hAnsi="Century Gothic"/>
+                <w:color w:val="auto"/>
+                <w:lang w:val="es-MX" w:eastAsia="es-ES"/>
+              </w:rPr>
+              <w:t xml:space="preserve"> de disco duro</w:t>
+            </w:r>
+          </w:p>
+        </w:tc>
+        <w:tc>
+          <w:tcPr>
+            <w:tcW w:w="1475" w:type="dxa"/>
+            <w:vAlign w:val="center"/>
+          </w:tcPr>
+          <w:p>
+            <w:pPr>
+              <w:pStyle w:val="CellBody"/>
+              <w:ind w:left="142" w:right="142"/>
+              <w:rPr>
+                <w:rFonts w:ascii="Century Gothic" w:hAnsi="Century Gothic"/>
+                <w:color w:val="auto"/>
+                <w:lang w:eastAsia="es-ES"/>
+              </w:rPr>
+            </w:pPr>
+            <w:r>
+              <w:rPr>
+                <w:rFonts w:ascii="Century Gothic" w:hAnsi="Century Gothic"/>
+                <w:color w:val="auto"/>
+                <w:lang w:eastAsia="es-ES"/>
+              </w:rPr>
+              <w:t>1</w:t>
+            </w:r>
+          </w:p>
+        </w:tc>
+        <w:tc>
+          <w:tcPr>
+            <w:tcW w:w="1596" w:type="dxa"/>
+            <w:vAlign w:val="center"/>
+          </w:tcPr>
+          <w:p>
+            <w:pPr>
+              <w:pStyle w:val="CellBody"/>
+              <w:ind w:left="0" w:right="0"/>
+              <w:rPr>
+                <w:rFonts w:ascii="Century Gothic" w:hAnsi="Century Gothic"/>
+                <w:color w:val="auto"/>
+                <w:lang w:eastAsia="es-ES"/>
+              </w:rPr>
+            </w:pPr>
+            <w:r>
+              <w:rPr>
+                <w:color w:val="auto"/>
+                <w:lang w:eastAsia="es-ES"/>
+              </w:rPr>
+              <w:t>01/05/2017</w:t>
+            </w:r>
+          </w:p>
+        </w:tc>
+        <w:tc>
+          <w:tcPr>
+            <w:tcW w:w="2364" w:type="dxa"/>
+            <w:vAlign w:val="center"/>
+          </w:tcPr>
+          <w:p>
+            <w:pPr>
+              <w:pStyle w:val="CellBody"/>
+              <w:ind w:left="142" w:right="142"/>
+              <w:rPr>
+                <w:rFonts w:ascii="Century Gothic" w:hAnsi="Century Gothic"/>
+                <w:color w:val="auto"/>
+                <w:lang w:eastAsia="es-ES"/>
+              </w:rPr>
+            </w:pPr>
+            <w:r>
+              <w:rPr>
+                <w:rFonts w:ascii="Century Gothic" w:hAnsi="Century Gothic"/>
+                <w:color w:val="auto"/>
+                <w:lang w:eastAsia="es-ES"/>
+              </w:rPr>
+              <w:t xml:space="preserve">3 </w:t>
+            </w:r>
+            <w:proofErr w:type="spellStart"/>
+            <w:r>
+              <w:rPr>
+                <w:rFonts w:ascii="Century Gothic" w:hAnsi="Century Gothic"/>
+                <w:color w:val="auto"/>
+                <w:lang w:eastAsia="es-ES"/>
+              </w:rPr>
+              <w:t>meses</w:t>
+            </w:r>
+            <w:proofErr w:type="spellEnd"/>
+          </w:p>
+        </w:tc>
+      </w:tr>
+      <w:tr>
+        <w:tc>
+          <w:tcPr>
+            <w:tcW w:w="2808" w:type="dxa"/>
+            <w:vAlign w:val="center"/>
+          </w:tcPr>
+          <w:p>
+            <w:pPr>
+              <w:pStyle w:val="CellBody"/>
+              <w:ind w:left="6" w:right="0"/>
+              <w:rPr>
+                <w:rFonts w:ascii="Century Gothic" w:hAnsi="Century Gothic"/>
+                <w:color w:val="auto"/>
+                <w:lang w:eastAsia="es-ES"/>
+              </w:rPr>
+            </w:pPr>
+            <w:proofErr w:type="spellStart"/>
+            <w:r>
+              <w:rPr>
+                <w:rFonts w:ascii="Century Gothic" w:hAnsi="Century Gothic"/>
+                <w:color w:val="auto"/>
+                <w:lang w:eastAsia="es-ES"/>
+              </w:rPr>
+              <w:t>Celular</w:t>
+            </w:r>
+            <w:proofErr w:type="spellEnd"/>
+            <w:r>
+              <w:rPr>
+                <w:rFonts w:ascii="Century Gothic" w:hAnsi="Century Gothic"/>
+                <w:color w:val="auto"/>
+                <w:lang w:eastAsia="es-ES"/>
+              </w:rPr>
+              <w:t xml:space="preserve"> smartphone</w:t>
+            </w:r>
+          </w:p>
+        </w:tc>
+        <w:tc>
+          <w:tcPr>
+            <w:tcW w:w="2017" w:type="dxa"/>
+            <w:vAlign w:val="center"/>
+          </w:tcPr>
+          <w:p>
+            <w:pPr>
+              <w:pStyle w:val="CellBody"/>
+              <w:ind w:left="33" w:right="0"/>
+              <w:jc w:val="left"/>
+              <w:rPr>
+                <w:rFonts w:ascii="Century Gothic" w:hAnsi="Century Gothic"/>
+                <w:color w:val="auto"/>
+                <w:lang w:val="es-MX" w:eastAsia="es-ES"/>
+              </w:rPr>
+            </w:pPr>
+            <w:r>
+              <w:rPr>
+                <w:rFonts w:ascii="Century Gothic" w:hAnsi="Century Gothic"/>
+                <w:color w:val="auto"/>
+                <w:lang w:val="es-MX" w:eastAsia="es-ES"/>
+              </w:rPr>
+              <w:t>Android 4.4+</w:t>
+            </w:r>
+          </w:p>
+        </w:tc>
+        <w:tc>
+          <w:tcPr>
+            <w:tcW w:w="1475" w:type="dxa"/>
+            <w:vAlign w:val="center"/>
+          </w:tcPr>
+          <w:p>
+            <w:pPr>
+              <w:pStyle w:val="CellBody"/>
+              <w:ind w:left="142" w:right="142"/>
+              <w:rPr>
+                <w:rFonts w:ascii="Century Gothic" w:hAnsi="Century Gothic"/>
+                <w:color w:val="auto"/>
+                <w:lang w:eastAsia="es-ES"/>
+              </w:rPr>
+            </w:pPr>
+            <w:r>
+              <w:rPr>
+                <w:rFonts w:ascii="Century Gothic" w:hAnsi="Century Gothic"/>
+                <w:color w:val="auto"/>
+                <w:lang w:eastAsia="es-ES"/>
+              </w:rPr>
+              <w:t>2</w:t>
+            </w:r>
+          </w:p>
+        </w:tc>
+        <w:tc>
+          <w:tcPr>
+            <w:tcW w:w="1596" w:type="dxa"/>
+            <w:vAlign w:val="center"/>
+          </w:tcPr>
+          <w:p>
+            <w:pPr>
+              <w:pStyle w:val="CellBody"/>
+              <w:ind w:left="0" w:right="0"/>
+              <w:rPr>
+                <w:color w:val="auto"/>
+                <w:lang w:eastAsia="es-ES"/>
+              </w:rPr>
+            </w:pPr>
+            <w:r>
+              <w:rPr>
+                <w:color w:val="auto"/>
+                <w:lang w:eastAsia="es-ES"/>
+              </w:rPr>
+              <w:t>01/05/2017</w:t>
+            </w:r>
+          </w:p>
+        </w:tc>
+        <w:tc>
+          <w:tcPr>
+            <w:tcW w:w="2364" w:type="dxa"/>
+            <w:vAlign w:val="center"/>
+          </w:tcPr>
+          <w:p>
+            <w:pPr>
+              <w:pStyle w:val="CellBody"/>
+              <w:ind w:left="142" w:right="142"/>
+              <w:rPr>
+                <w:rFonts w:ascii="Century Gothic" w:hAnsi="Century Gothic"/>
+                <w:color w:val="auto"/>
+                <w:lang w:eastAsia="es-ES"/>
+              </w:rPr>
+            </w:pPr>
+            <w:r>
+              <w:rPr>
+                <w:rFonts w:ascii="Century Gothic" w:hAnsi="Century Gothic"/>
+                <w:color w:val="auto"/>
+                <w:lang w:eastAsia="es-ES"/>
+              </w:rPr>
+              <w:t xml:space="preserve">3 </w:t>
+            </w:r>
+            <w:proofErr w:type="spellStart"/>
+            <w:r>
+              <w:rPr>
+                <w:rFonts w:ascii="Century Gothic" w:hAnsi="Century Gothic"/>
+                <w:color w:val="auto"/>
+                <w:lang w:eastAsia="es-ES"/>
+              </w:rPr>
+              <w:t>meses</w:t>
+            </w:r>
+            <w:proofErr w:type="spellEnd"/>
           </w:p>
         </w:tc>
       </w:tr>
@@ -13192,6 +14041,7 @@
       </w:pPr>
       <w:bookmarkStart w:id="26" w:name="_Toc263075731"/>
       <w:r>
+        <w:lastRenderedPageBreak/>
         <w:t>Firmas de aprobación</w:t>
       </w:r>
       <w:bookmarkEnd w:id="26"/>
@@ -13711,7 +14561,33 @@
               <w:sz w:val="16"/>
               <w:lang w:val="es-MX"/>
             </w:rPr>
-            <w:t>Nombre del Proyecto: Aplicación para la documentación del sistema XYZ     UTSLRC</w:t>
+            <w:t xml:space="preserve">Nombre del Proyecto: Aplicación </w:t>
+          </w:r>
+          <w:r>
+            <w:rPr>
+              <w:color w:val="808080"/>
+              <w:sz w:val="16"/>
+              <w:lang w:val="es-MX"/>
+            </w:rPr>
+            <w:t xml:space="preserve">Run </w:t>
+          </w:r>
+          <w:proofErr w:type="spellStart"/>
+          <w:r>
+            <w:rPr>
+              <w:color w:val="808080"/>
+              <w:sz w:val="16"/>
+              <w:lang w:val="es-MX"/>
+            </w:rPr>
+            <w:t>Fever</w:t>
+          </w:r>
+          <w:proofErr w:type="spellEnd"/>
+          <w:r>
+            <w:rPr>
+              <w:color w:val="808080"/>
+              <w:sz w:val="16"/>
+              <w:lang w:val="es-MX"/>
+            </w:rPr>
+            <w:t xml:space="preserve">     UTSLRC</w:t>
           </w:r>
         </w:p>
       </w:tc>
@@ -13871,7 +14747,7 @@
               <w:sz w:val="16"/>
               <w:lang w:val="es-MX"/>
             </w:rPr>
-            <w:t>13</w:t>
+            <w:t>15</w:t>
           </w:r>
           <w:r>
             <w:rPr>
@@ -17181,7 +18057,6 @@
     <w:basedOn w:val="Tablanormal"/>
     <w:rsid w:val="0020182F"/>
     <w:tblPr>
-      <w:tblInd w:w="0" w:type="dxa"/>
       <w:tblBorders>
         <w:top w:val="single" w:sz="4" w:space="0" w:color="000000"/>
         <w:left w:val="single" w:sz="4" w:space="0" w:color="000000"/>
@@ -17190,12 +18065,6 @@
         <w:insideH w:val="single" w:sz="4" w:space="0" w:color="000000"/>
         <w:insideV w:val="single" w:sz="4" w:space="0" w:color="000000"/>
       </w:tblBorders>
-      <w:tblCellMar>
-        <w:top w:w="0" w:type="dxa"/>
-        <w:left w:w="108" w:type="dxa"/>
-        <w:bottom w:w="0" w:type="dxa"/>
-        <w:right w:w="108" w:type="dxa"/>
-      </w:tblCellMar>
     </w:tblPr>
   </w:style>
   <w:style w:type="table" w:styleId="Tablabsica3">
@@ -17206,19 +18075,12 @@
       <w:rFonts w:eastAsia="Batang"/>
     </w:rPr>
     <w:tblPr>
-      <w:tblInd w:w="0" w:type="dxa"/>
       <w:tblBorders>
         <w:top w:val="single" w:sz="12" w:space="0" w:color="000000"/>
         <w:left w:val="single" w:sz="12" w:space="0" w:color="000000"/>
         <w:bottom w:val="single" w:sz="12" w:space="0" w:color="000000"/>
         <w:right w:val="single" w:sz="12" w:space="0" w:color="000000"/>
       </w:tblBorders>
-      <w:tblCellMar>
-        <w:top w:w="0" w:type="dxa"/>
-        <w:left w:w="108" w:type="dxa"/>
-        <w:bottom w:w="0" w:type="dxa"/>
-        <w:right w:w="108" w:type="dxa"/>
-      </w:tblCellMar>
     </w:tblPr>
     <w:tcPr>
       <w:shd w:val="clear" w:color="auto" w:fill="auto"/>
@@ -17601,7 +18463,7 @@
 </file>
 
 <file path=customXml/itemProps1.xml><?xml version="1.0" encoding="utf-8"?>
-<ds:datastoreItem xmlns:ds="http://schemas.openxmlformats.org/officeDocument/2006/customXml" ds:itemID="{3ABC54E5-AAAD-4CD0-86E8-C4DC2075760A}">
+<ds:datastoreItem xmlns:ds="http://schemas.openxmlformats.org/officeDocument/2006/customXml" ds:itemID="{21E1387E-B602-4F75-8634-B54BC62071D3}">
   <ds:schemaRefs>
     <ds:schemaRef ds:uri="http://schemas.openxmlformats.org/officeDocument/2006/bibliography"/>
   </ds:schemaRefs>

</xml_diff>